<commit_message>
A little more work on task 1
</commit_message>
<xml_diff>
--- a/proj3_os.docx
+++ b/proj3_os.docx
@@ -48,7 +48,11 @@
           <w:tcPr>
             <w:tcW w:w="3117" w:type="dxa"/>
           </w:tcPr>
-          <w:p/>
+          <w:p>
+            <w:r>
+              <w:t>Space Allocated w/ background</w:t>
+            </w:r>
+          </w:p>
         </w:tc>
       </w:tr>
       <w:tr>
@@ -70,7 +74,7 @@
           </w:tcPr>
           <w:p>
             <w:r>
-              <w:t>272 kB</w:t>
+              <w:t>8052 kb</w:t>
             </w:r>
           </w:p>
         </w:tc>
@@ -78,7 +82,11 @@
           <w:tcPr>
             <w:tcW w:w="3117" w:type="dxa"/>
           </w:tcPr>
-          <w:p/>
+          <w:p>
+            <w:r>
+              <w:t>8028 kb</w:t>
+            </w:r>
+          </w:p>
         </w:tc>
       </w:tr>
       <w:tr>
@@ -86,13 +94,21 @@
           <w:tcPr>
             <w:tcW w:w="3116" w:type="dxa"/>
           </w:tcPr>
-          <w:p/>
+          <w:p>
+            <w:r>
+              <w:t>Tiny function</w:t>
+            </w:r>
+          </w:p>
         </w:tc>
         <w:tc>
           <w:tcPr>
             <w:tcW w:w="3117" w:type="dxa"/>
           </w:tcPr>
-          <w:p/>
+          <w:p>
+            <w:r>
+              <w:t>0 kb?</w:t>
+            </w:r>
+          </w:p>
         </w:tc>
         <w:tc>
           <w:tcPr>
@@ -106,53 +122,23 @@
           <w:tcPr>
             <w:tcW w:w="3116" w:type="dxa"/>
           </w:tcPr>
-          <w:p/>
+          <w:p>
+            <w:proofErr w:type="spellStart"/>
+            <w:r>
+              <w:t>Pi_approx</w:t>
+            </w:r>
+            <w:proofErr w:type="spellEnd"/>
+          </w:p>
         </w:tc>
         <w:tc>
           <w:tcPr>
             <w:tcW w:w="3117" w:type="dxa"/>
           </w:tcPr>
-          <w:p/>
-        </w:tc>
-        <w:tc>
-          <w:tcPr>
-            <w:tcW w:w="3117" w:type="dxa"/>
-          </w:tcPr>
-          <w:p/>
-        </w:tc>
-      </w:tr>
-      <w:tr>
-        <w:tc>
-          <w:tcPr>
-            <w:tcW w:w="3116" w:type="dxa"/>
-          </w:tcPr>
-          <w:p/>
-        </w:tc>
-        <w:tc>
-          <w:tcPr>
-            <w:tcW w:w="3117" w:type="dxa"/>
-          </w:tcPr>
-          <w:p/>
-        </w:tc>
-        <w:tc>
-          <w:tcPr>
-            <w:tcW w:w="3117" w:type="dxa"/>
-          </w:tcPr>
-          <w:p/>
-        </w:tc>
-      </w:tr>
-      <w:tr>
-        <w:tc>
-          <w:tcPr>
-            <w:tcW w:w="3116" w:type="dxa"/>
-          </w:tcPr>
-          <w:p/>
-        </w:tc>
-        <w:tc>
-          <w:tcPr>
-            <w:tcW w:w="3117" w:type="dxa"/>
-          </w:tcPr>
-          <w:p/>
+          <w:p>
+            <w:r>
+              <w:t>0 kb?</w:t>
+            </w:r>
+          </w:p>
         </w:tc>
         <w:tc>
           <w:tcPr>
@@ -183,6 +169,33 @@
       </w:tr>
     </w:tbl>
     <w:p>
+      <w:pPr>
+        <w:spacing w:line="240" w:lineRule="auto"/>
+      </w:pPr>
+    </w:p>
+    <w:p>
+      <w:pPr>
+        <w:spacing w:line="240" w:lineRule="auto"/>
+      </w:pPr>
+      <w:r>
+        <w:t xml:space="preserve">The amount of memory that </w:t>
+      </w:r>
+      <w:proofErr w:type="spellStart"/>
+      <w:r>
+        <w:t>linux</w:t>
+      </w:r>
+      <w:proofErr w:type="spellEnd"/>
+      <w:r>
+        <w:t xml:space="preserve"> will allocate to a process is definitely dependent on the </w:t>
+      </w:r>
+      <w:proofErr w:type="gramStart"/>
+      <w:r>
+        <w:t>process,</w:t>
+      </w:r>
+      <w:proofErr w:type="gramEnd"/>
+      <w:r>
+        <w:t xml:space="preserve"> it also appears that the amount of memory is not dependent on what is currently running in the system.</w:t>
+      </w:r>
       <w:bookmarkStart w:id="0" w:name="_GoBack"/>
       <w:bookmarkEnd w:id="0"/>
     </w:p>

</xml_diff>

<commit_message>
more on task 1 and a start to task 2
</commit_message>
<xml_diff>
--- a/proj3_os.docx
+++ b/proj3_os.docx
@@ -195,6 +195,48 @@
       <w:proofErr w:type="gramEnd"/>
       <w:r>
         <w:t xml:space="preserve"> it also appears that the amount of memory is not dependent on what is currently running in the system.</w:t>
+      </w:r>
+      <w:r>
+        <w:t xml:space="preserve"> The memory allocation of a process will change over time, in </w:t>
+      </w:r>
+      <w:proofErr w:type="spellStart"/>
+      <w:r>
+        <w:t>big_function</w:t>
+      </w:r>
+      <w:proofErr w:type="spellEnd"/>
+      <w:r>
+        <w:t xml:space="preserve"> the program initially uses very little space but when it has to allocate space for a large array the amount of free space in memory drops dramatically.</w:t>
+      </w:r>
+    </w:p>
+    <w:p>
+      <w:pPr>
+        <w:spacing w:line="240" w:lineRule="auto"/>
+      </w:pPr>
+    </w:p>
+    <w:p>
+      <w:pPr>
+        <w:spacing w:line="240" w:lineRule="auto"/>
+      </w:pPr>
+      <w:r>
+        <w:t xml:space="preserve">TO DO: Find out how much memory a process is given on </w:t>
+      </w:r>
+      <w:proofErr w:type="gramStart"/>
+      <w:r>
+        <w:t>creation?</w:t>
+      </w:r>
+      <w:proofErr w:type="gramEnd"/>
+    </w:p>
+    <w:p>
+      <w:pPr>
+        <w:spacing w:line="240" w:lineRule="auto"/>
+      </w:pPr>
+    </w:p>
+    <w:p>
+      <w:pPr>
+        <w:spacing w:line="240" w:lineRule="auto"/>
+      </w:pPr>
+      <w:r>
+        <w:t xml:space="preserve">Task 2: </w:t>
       </w:r>
       <w:bookmarkStart w:id="0" w:name="_GoBack"/>
       <w:bookmarkEnd w:id="0"/>

</xml_diff>